<commit_message>
Some changes on the report
</commit_message>
<xml_diff>
--- a/infomcv_assignment_4_report.docx
+++ b/infomcv_assignment_4_report.docx
@@ -1,6 +1,6 @@
 
 <file path=word/document.xml><?xml version="1.0" encoding="utf-8"?>
-<w:document xmlns:wpc="http://schemas.microsoft.com/office/word/2010/wordprocessingCanvas" xmlns:cx="http://schemas.microsoft.com/office/drawing/2014/chartex" xmlns:cx1="http://schemas.microsoft.com/office/drawing/2015/9/8/chartex" xmlns:cx2="http://schemas.microsoft.com/office/drawing/2015/10/21/chartex" xmlns:cx3="http://schemas.microsoft.com/office/drawing/2016/5/9/chartex" xmlns:cx4="http://schemas.microsoft.com/office/drawing/2016/5/10/chartex" xmlns:cx5="http://schemas.microsoft.com/office/drawing/2016/5/11/chartex" xmlns:cx6="http://schemas.microsoft.com/office/drawing/2016/5/12/chartex" xmlns:cx7="http://schemas.microsoft.com/office/drawing/2016/5/13/chartex" xmlns:cx8="http://schemas.microsoft.com/office/drawing/2016/5/14/chartex" xmlns:mc="http://schemas.openxmlformats.org/markup-compatibility/2006" xmlns:aink="http://schemas.microsoft.com/office/drawing/2016/ink" xmlns:am3d="http://schemas.microsoft.com/office/drawing/2017/model3d" xmlns:o="urn:schemas-microsoft-com:office:office" xmlns:oel="http://schemas.microsoft.com/office/2019/extlst" xmlns:r="http://schemas.openxmlformats.org/officeDocument/2006/relationships" xmlns:m="http://schemas.openxmlformats.org/officeDocument/2006/math" xmlns:v="urn:schemas-microsoft-com:vml" xmlns:wp14="http://schemas.microsoft.com/office/word/2010/wordprocessingDrawing" xmlns:wp="http://schemas.openxmlformats.org/drawingml/2006/wordprocessingDrawing" xmlns:w10="urn:schemas-microsoft-com:office:word" xmlns:w="http://schemas.openxmlformats.org/wordprocessingml/2006/main" xmlns:w14="http://schemas.microsoft.com/office/word/2010/wordml" xmlns:w15="http://schemas.microsoft.com/office/word/2012/wordml" xmlns:w16cex="http://schemas.microsoft.com/office/word/2018/wordml/cex" xmlns:w16cid="http://schemas.microsoft.com/office/word/2016/wordml/cid" xmlns:w16="http://schemas.microsoft.com/office/word/2018/wordml" xmlns:w16sdtdh="http://schemas.microsoft.com/office/word/2020/wordml/sdtdatahash" xmlns:w16se="http://schemas.microsoft.com/office/word/2015/wordml/symex" xmlns:wpg="http://schemas.microsoft.com/office/word/2010/wordprocessingGroup" xmlns:wpi="http://schemas.microsoft.com/office/word/2010/wordprocessingInk" xmlns:wne="http://schemas.microsoft.com/office/word/2006/wordml" xmlns:wps="http://schemas.microsoft.com/office/word/2010/wordprocessingShape" mc:Ignorable="w14 w15 w16se w16cid w16 w16cex w16sdtdh wp14">
+<w:document xmlns:wpc="http://schemas.microsoft.com/office/word/2010/wordprocessingCanvas" xmlns:cx="http://schemas.microsoft.com/office/drawing/2014/chartex" xmlns:cx1="http://schemas.microsoft.com/office/drawing/2015/9/8/chartex" xmlns:cx2="http://schemas.microsoft.com/office/drawing/2015/10/21/chartex" xmlns:cx3="http://schemas.microsoft.com/office/drawing/2016/5/9/chartex" xmlns:cx4="http://schemas.microsoft.com/office/drawing/2016/5/10/chartex" xmlns:cx5="http://schemas.microsoft.com/office/drawing/2016/5/11/chartex" xmlns:cx6="http://schemas.microsoft.com/office/drawing/2016/5/12/chartex" xmlns:cx7="http://schemas.microsoft.com/office/drawing/2016/5/13/chartex" xmlns:cx8="http://schemas.microsoft.com/office/drawing/2016/5/14/chartex" xmlns:mc="http://schemas.openxmlformats.org/markup-compatibility/2006" xmlns:aink="http://schemas.microsoft.com/office/drawing/2016/ink" xmlns:am3d="http://schemas.microsoft.com/office/drawing/2017/model3d" xmlns:o="urn:schemas-microsoft-com:office:office" xmlns:oel="http://schemas.microsoft.com/office/2019/extlst" xmlns:r="http://schemas.openxmlformats.org/officeDocument/2006/relationships" xmlns:m="http://schemas.openxmlformats.org/officeDocument/2006/math" xmlns:v="urn:schemas-microsoft-com:vml" xmlns:wp14="http://schemas.microsoft.com/office/word/2010/wordprocessingDrawing" xmlns:wp="http://schemas.openxmlformats.org/drawingml/2006/wordprocessingDrawing" xmlns:w10="urn:schemas-microsoft-com:office:word" xmlns:w="http://schemas.openxmlformats.org/wordprocessingml/2006/main" xmlns:w14="http://schemas.microsoft.com/office/word/2010/wordml" xmlns:w15="http://schemas.microsoft.com/office/word/2012/wordml" xmlns:w16cex="http://schemas.microsoft.com/office/word/2018/wordml/cex" xmlns:w16cid="http://schemas.microsoft.com/office/word/2016/wordml/cid" xmlns:w16="http://schemas.microsoft.com/office/word/2018/wordml" xmlns:w16du="http://schemas.microsoft.com/office/word/2023/wordml/word16du" xmlns:w16sdtdh="http://schemas.microsoft.com/office/word/2020/wordml/sdtdatahash" xmlns:w16se="http://schemas.microsoft.com/office/word/2015/wordml/symex" xmlns:wpg="http://schemas.microsoft.com/office/word/2010/wordprocessingGroup" xmlns:wpi="http://schemas.microsoft.com/office/word/2010/wordprocessingInk" xmlns:wne="http://schemas.microsoft.com/office/word/2006/wordml" xmlns:wps="http://schemas.microsoft.com/office/word/2010/wordprocessingShape" mc:Ignorable="w14 w15 w16se w16cid w16 w16cex w16sdtdh w16du wp14">
   <w:body>
     <w:p>
       <w:pPr>
@@ -50,7 +50,27 @@
           <w:sz w:val="28"/>
           <w:lang w:val="en-US"/>
         </w:rPr>
-        <w:t>Marios Iacovou (1168533), Christos Papageorgiou (9114343) (Group 74)</w:t>
+        <w:t xml:space="preserve">Marios </w:t>
+      </w:r>
+      <w:proofErr w:type="spellStart"/>
+      <w:r>
+        <w:rPr>
+          <w:rFonts w:cstheme="minorHAnsi"/>
+          <w:b/>
+          <w:sz w:val="28"/>
+          <w:lang w:val="en-US"/>
+        </w:rPr>
+        <w:t>Iacovou</w:t>
+      </w:r>
+      <w:proofErr w:type="spellEnd"/>
+      <w:r>
+        <w:rPr>
+          <w:rFonts w:cstheme="minorHAnsi"/>
+          <w:b/>
+          <w:sz w:val="28"/>
+          <w:lang w:val="en-US"/>
+        </w:rPr>
+        <w:t xml:space="preserve"> (1168533), Christos Papageorgiou (9114343) (Group 74)</w:t>
       </w:r>
     </w:p>
     <w:p>
@@ -654,7 +674,25 @@
           <w:color w:val="000000"/>
           <w:lang w:val="en-US"/>
         </w:rPr>
-        <w:t xml:space="preserve"> function (implemented as cross-entropy loss in PyTorch) for the final classification</w:t>
+        <w:t xml:space="preserve"> function (implemented as cross-entropy loss in </w:t>
+      </w:r>
+      <w:proofErr w:type="spellStart"/>
+      <w:r>
+        <w:rPr>
+          <w:rFonts w:eastAsia="Times New Roman" w:cstheme="minorHAnsi"/>
+          <w:color w:val="000000"/>
+          <w:lang w:val="en-US"/>
+        </w:rPr>
+        <w:t>PyTorch</w:t>
+      </w:r>
+      <w:proofErr w:type="spellEnd"/>
+      <w:r>
+        <w:rPr>
+          <w:rFonts w:eastAsia="Times New Roman" w:cstheme="minorHAnsi"/>
+          <w:color w:val="000000"/>
+          <w:lang w:val="en-US"/>
+        </w:rPr>
+        <w:t>) for the final classification</w:t>
       </w:r>
       <w:r>
         <w:rPr>
@@ -2489,7 +2527,23 @@
           <w:color w:val="000000"/>
           <w:lang w:val="en-US"/>
         </w:rPr>
-        <w:t>Training and validating using the baseline model gives us a final epoch training accuracy of 95.1% with loss of 0.137 and validation accuracy of 91.</w:t>
+        <w:t xml:space="preserve">Training and validating using the </w:t>
+      </w:r>
+      <w:r>
+        <w:rPr>
+          <w:rFonts w:eastAsia="Times New Roman" w:cstheme="minorHAnsi"/>
+          <w:color w:val="000000"/>
+          <w:lang w:val="en-US"/>
+        </w:rPr>
+        <w:t>second variant</w:t>
+      </w:r>
+      <w:r>
+        <w:rPr>
+          <w:rFonts w:eastAsia="Times New Roman" w:cstheme="minorHAnsi"/>
+          <w:color w:val="000000"/>
+          <w:lang w:val="en-US"/>
+        </w:rPr>
+        <w:t xml:space="preserve"> model gives us a final epoch training accuracy of 95.1% with loss of 0.137 and validation accuracy of 91.</w:t>
       </w:r>
       <w:r>
         <w:rPr>
@@ -2820,7 +2874,23 @@
           <w:color w:val="000000"/>
           <w:lang w:val="en-US"/>
         </w:rPr>
-        <w:t>Training and validating using the baseline model gives us a final epoch training accuracy of 95.5% with loss of 0.124 and validation accuracy of 91.7% with a loss of 0.251. The best epoch results are at epoch 13 with a training accuracy of 94.7% with loss of 0.14 and validation accuracy of 91.9% and loss of 0.246.</w:t>
+        <w:t xml:space="preserve">Training and validating using the </w:t>
+      </w:r>
+      <w:r>
+        <w:rPr>
+          <w:rFonts w:eastAsia="Times New Roman" w:cstheme="minorHAnsi"/>
+          <w:color w:val="000000"/>
+          <w:lang w:val="en-US"/>
+        </w:rPr>
+        <w:t>third variant</w:t>
+      </w:r>
+      <w:r>
+        <w:rPr>
+          <w:rFonts w:eastAsia="Times New Roman" w:cstheme="minorHAnsi"/>
+          <w:color w:val="000000"/>
+          <w:lang w:val="en-US"/>
+        </w:rPr>
+        <w:t xml:space="preserve"> model gives us a final epoch training accuracy of 95.5% with loss of 0.124 and validation accuracy of 91.7% with a loss of 0.251. The best epoch results are at epoch 13 with a training accuracy of 94.7% with loss of 0.14 and validation accuracy of 91.9% and loss of 0.246.</w:t>
       </w:r>
       <w:r>
         <w:rPr>
@@ -2958,7 +3028,23 @@
           <w:color w:val="000000"/>
           <w:lang w:val="en-US"/>
         </w:rPr>
-        <w:t>Training and validating using the first variant model gives us a final epoch training accuracy of 95.7% with loss of 0.118 and validation accuracy of 92.6% with a loss of 0.215. The best epoch results are at the same epoch.</w:t>
+        <w:t xml:space="preserve">Training and validating using the </w:t>
+      </w:r>
+      <w:r>
+        <w:rPr>
+          <w:rFonts w:eastAsia="Times New Roman" w:cstheme="minorHAnsi"/>
+          <w:color w:val="000000"/>
+          <w:lang w:val="en-US"/>
+        </w:rPr>
+        <w:t>fourth</w:t>
+      </w:r>
+      <w:r>
+        <w:rPr>
+          <w:rFonts w:eastAsia="Times New Roman" w:cstheme="minorHAnsi"/>
+          <w:color w:val="000000"/>
+          <w:lang w:val="en-US"/>
+        </w:rPr>
+        <w:t xml:space="preserve"> variant model gives us a final epoch training accuracy of 95.7% with loss of 0.118 and validation accuracy of 92.6% with a loss of 0.215. The best epoch results are at the same epoch.</w:t>
       </w:r>
       <w:r>
         <w:rPr>
@@ -3078,7 +3164,25 @@
           <w:color w:val="000000"/>
           <w:lang w:val="en-US"/>
         </w:rPr>
-        <w:t xml:space="preserve"> This model is selected as our best model for </w:t>
+        <w:t xml:space="preserve"> This model </w:t>
+      </w:r>
+      <w:proofErr w:type="gramStart"/>
+      <w:r>
+        <w:rPr>
+          <w:rFonts w:eastAsia="Times New Roman" w:cstheme="minorHAnsi"/>
+          <w:color w:val="000000"/>
+          <w:lang w:val="en-US"/>
+        </w:rPr>
+        <w:t>is</w:t>
+      </w:r>
+      <w:proofErr w:type="gramEnd"/>
+      <w:r>
+        <w:rPr>
+          <w:rFonts w:eastAsia="Times New Roman" w:cstheme="minorHAnsi"/>
+          <w:color w:val="000000"/>
+          <w:lang w:val="en-US"/>
+        </w:rPr>
+        <w:t xml:space="preserve"> selected as our best model for </w:t>
       </w:r>
       <w:r>
         <w:rPr>
@@ -3217,8 +3321,19 @@
           <w:sz w:val="24"/>
           <w:lang w:val="en-GB"/>
         </w:rPr>
-        <w:t xml:space="preserve"> model weights</w:t>
-      </w:r>
+        <w:t xml:space="preserve"> model </w:t>
+      </w:r>
+      <w:proofErr w:type="gramStart"/>
+      <w:r>
+        <w:rPr>
+          <w:rFonts w:cstheme="minorHAnsi"/>
+          <w:b/>
+          <w:sz w:val="24"/>
+          <w:lang w:val="en-GB"/>
+        </w:rPr>
+        <w:t>weights</w:t>
+      </w:r>
+      <w:proofErr w:type="gramEnd"/>
     </w:p>
     <w:p>
       <w:pPr>
@@ -3951,8 +4066,19 @@
           <w:sz w:val="24"/>
           <w:lang w:val="en-GB"/>
         </w:rPr>
-        <w:t>evaluated on the test set</w:t>
-      </w:r>
+        <w:t xml:space="preserve">evaluated on the test </w:t>
+      </w:r>
+      <w:proofErr w:type="gramStart"/>
+      <w:r>
+        <w:rPr>
+          <w:rFonts w:cstheme="minorHAnsi"/>
+          <w:b/>
+          <w:sz w:val="24"/>
+          <w:lang w:val="en-GB"/>
+        </w:rPr>
+        <w:t>set</w:t>
+      </w:r>
+      <w:proofErr w:type="gramEnd"/>
     </w:p>
     <w:p>
       <w:pPr>
@@ -4273,6 +4399,8 @@
         <w:pStyle w:val="NoSpacing"/>
         <w:rPr>
           <w:rFonts w:cstheme="minorHAnsi"/>
+          <w:i/>
+          <w:iCs/>
           <w:lang w:val="en-US"/>
         </w:rPr>
       </w:pPr>
@@ -4288,7 +4416,31 @@
         <w:rPr>
           <w:rFonts w:cstheme="minorHAnsi"/>
         </w:rPr>
-        <w:t xml:space="preserve"> Create and apply a function to decrease the learning rate at a 1/2 of the value every 5 epochs</w:t>
+        <w:t xml:space="preserve"> </w:t>
+      </w:r>
+      <w:r>
+        <w:rPr>
+          <w:rFonts w:cstheme="minorHAnsi"/>
+          <w:lang w:val="en-US"/>
+        </w:rPr>
+        <w:t>«</w:t>
+      </w:r>
+      <w:r>
+        <w:rPr>
+          <w:rFonts w:cstheme="minorHAnsi"/>
+          <w:i/>
+          <w:iCs/>
+        </w:rPr>
+        <w:t>Create and apply a function to decrease the learning rate at a 1/2 of the value every 5 epochs</w:t>
+      </w:r>
+      <w:r>
+        <w:rPr>
+          <w:rFonts w:cstheme="minorHAnsi"/>
+          <w:i/>
+          <w:iCs/>
+          <w:lang w:val="en-US"/>
+        </w:rPr>
+        <w:t>»</w:t>
       </w:r>
     </w:p>
     <w:p>
@@ -4496,7 +4648,31 @@
         <w:rPr>
           <w:rFonts w:cstheme="minorHAnsi"/>
         </w:rPr>
-        <w:t xml:space="preserve"> Instead of having a fixed validation set, implement k-fold cross-validation</w:t>
+        <w:t xml:space="preserve"> </w:t>
+      </w:r>
+      <w:r>
+        <w:rPr>
+          <w:rFonts w:cstheme="minorHAnsi"/>
+          <w:lang w:val="en-US"/>
+        </w:rPr>
+        <w:t>«</w:t>
+      </w:r>
+      <w:r>
+        <w:rPr>
+          <w:rFonts w:cstheme="minorHAnsi"/>
+          <w:i/>
+          <w:iCs/>
+        </w:rPr>
+        <w:t>Instead of having a fixed validation set, implement k-fold cross-validation</w:t>
+      </w:r>
+      <w:r>
+        <w:rPr>
+          <w:rFonts w:cstheme="minorHAnsi"/>
+          <w:i/>
+          <w:iCs/>
+          <w:lang w:val="en-US"/>
+        </w:rPr>
+        <w:t>»</w:t>
       </w:r>
     </w:p>
     <w:p>
@@ -4617,6 +4793,8 @@
         <w:pStyle w:val="NoSpacing"/>
         <w:rPr>
           <w:rFonts w:cstheme="minorHAnsi"/>
+          <w:i/>
+          <w:iCs/>
           <w:lang w:val="en-US"/>
         </w:rPr>
       </w:pPr>
@@ -4632,7 +4810,31 @@
         <w:rPr>
           <w:rFonts w:cstheme="minorHAnsi"/>
         </w:rPr>
-        <w:t xml:space="preserve"> Create output layers at different parts of the network for additional feedback. Show and explain some outputs of a fully trained network</w:t>
+        <w:t xml:space="preserve"> </w:t>
+      </w:r>
+      <w:r>
+        <w:rPr>
+          <w:rFonts w:cstheme="minorHAnsi"/>
+          <w:lang w:val="en-US"/>
+        </w:rPr>
+        <w:t>«</w:t>
+      </w:r>
+      <w:r>
+        <w:rPr>
+          <w:rFonts w:cstheme="minorHAnsi"/>
+          <w:i/>
+          <w:iCs/>
+        </w:rPr>
+        <w:t>Create output layers at different parts of the network for additional feedback. Show and explain some outputs of a fully trained network</w:t>
+      </w:r>
+      <w:r>
+        <w:rPr>
+          <w:rFonts w:cstheme="minorHAnsi"/>
+          <w:i/>
+          <w:iCs/>
+          <w:lang w:val="en-US"/>
+        </w:rPr>
+        <w:t>»</w:t>
       </w:r>
     </w:p>
     <w:p>
@@ -4878,7 +5080,31 @@
         <w:rPr>
           <w:rFonts w:cstheme="minorHAnsi"/>
         </w:rPr>
-        <w:t xml:space="preserve"> Perform data augmentation techniques</w:t>
+        <w:t xml:space="preserve"> </w:t>
+      </w:r>
+      <w:r>
+        <w:rPr>
+          <w:rFonts w:cstheme="minorHAnsi"/>
+          <w:lang w:val="en-US"/>
+        </w:rPr>
+        <w:t>«</w:t>
+      </w:r>
+      <w:r>
+        <w:rPr>
+          <w:rFonts w:cstheme="minorHAnsi"/>
+          <w:i/>
+          <w:iCs/>
+        </w:rPr>
+        <w:t>Perform data augmentation techniques</w:t>
+      </w:r>
+      <w:r>
+        <w:rPr>
+          <w:rFonts w:cstheme="minorHAnsi"/>
+          <w:i/>
+          <w:iCs/>
+          <w:lang w:val="en-US"/>
+        </w:rPr>
+        <w:t>»</w:t>
       </w:r>
     </w:p>
     <w:p>
@@ -4908,9 +5134,45 @@
       <w:r>
         <w:rPr>
           <w:rFonts w:cstheme="minorHAnsi"/>
-          <w:lang w:val="en-US"/>
-        </w:rPr>
-        <w:t xml:space="preserve">RandomHorizontalFlip(p=0.25): Randomly flips the image horizontally with a probability of 25%. For </w:t>
+          <w:b/>
+          <w:bCs/>
+          <w:lang w:val="en-US"/>
+        </w:rPr>
+        <w:t xml:space="preserve">1. </w:t>
+      </w:r>
+      <w:r>
+        <w:rPr>
+          <w:rFonts w:cstheme="minorHAnsi"/>
+          <w:b/>
+          <w:bCs/>
+          <w:lang w:val="en-US"/>
+        </w:rPr>
+        <w:t>RandomHorizontalFlip</w:t>
+      </w:r>
+      <w:r>
+        <w:rPr>
+          <w:rFonts w:cstheme="minorHAnsi"/>
+          <w:b/>
+          <w:bCs/>
+          <w:lang w:val="en-US"/>
+        </w:rPr>
+        <w:t xml:space="preserve"> </w:t>
+      </w:r>
+      <w:r>
+        <w:rPr>
+          <w:rFonts w:cstheme="minorHAnsi"/>
+          <w:b/>
+          <w:bCs/>
+          <w:lang w:val="en-US"/>
+        </w:rPr>
+        <w:t>(p=0.25):</w:t>
+      </w:r>
+      <w:r>
+        <w:rPr>
+          <w:rFonts w:cstheme="minorHAnsi"/>
+          <w:lang w:val="en-US"/>
+        </w:rPr>
+        <w:t xml:space="preserve"> Randomly flips the image horizontally with a probability of 25%. For </w:t>
       </w:r>
       <w:r>
         <w:rPr>
@@ -4938,9 +5200,45 @@
       <w:r>
         <w:rPr>
           <w:rFonts w:cstheme="minorHAnsi"/>
-          <w:lang w:val="en-US"/>
-        </w:rPr>
-        <w:t xml:space="preserve">ColorJitter(brightness=0.2, contrast=0.2): Randomly adjusts the brightness and contrast of the image. Although </w:t>
+          <w:b/>
+          <w:bCs/>
+          <w:lang w:val="en-US"/>
+        </w:rPr>
+        <w:t xml:space="preserve">2. </w:t>
+      </w:r>
+      <w:r>
+        <w:rPr>
+          <w:rFonts w:cstheme="minorHAnsi"/>
+          <w:b/>
+          <w:bCs/>
+          <w:lang w:val="en-US"/>
+        </w:rPr>
+        <w:t>ColorJitter</w:t>
+      </w:r>
+      <w:r>
+        <w:rPr>
+          <w:rFonts w:cstheme="minorHAnsi"/>
+          <w:b/>
+          <w:bCs/>
+          <w:lang w:val="en-US"/>
+        </w:rPr>
+        <w:t xml:space="preserve"> </w:t>
+      </w:r>
+      <w:r>
+        <w:rPr>
+          <w:rFonts w:cstheme="minorHAnsi"/>
+          <w:b/>
+          <w:bCs/>
+          <w:lang w:val="en-US"/>
+        </w:rPr>
+        <w:t>(brightness=0.2, contrast=0.2):</w:t>
+      </w:r>
+      <w:r>
+        <w:rPr>
+          <w:rFonts w:cstheme="minorHAnsi"/>
+          <w:lang w:val="en-US"/>
+        </w:rPr>
+        <w:t xml:space="preserve"> Randomly adjusts the brightness and contrast of the image. Although </w:t>
       </w:r>
       <w:r>
         <w:rPr>
@@ -4968,25 +5266,79 @@
       <w:r>
         <w:rPr>
           <w:rFonts w:cstheme="minorHAnsi"/>
-          <w:lang w:val="en-US"/>
-        </w:rPr>
-        <w:t>RandomAutocontrast (p=0.2): Improves the contrast in an image by scaling its pixel values. It can help emphasize features and shapes in clothing items, aiding the model to distinguish between different clothing items more effectively.</w:t>
-      </w:r>
-    </w:p>
-    <w:p>
-      <w:pPr>
-        <w:pStyle w:val="NoSpacing"/>
-        <w:rPr>
-          <w:rFonts w:cstheme="minorHAnsi"/>
-          <w:lang w:val="en-US"/>
-        </w:rPr>
-      </w:pPr>
-      <w:r>
-        <w:rPr>
-          <w:rFonts w:cstheme="minorHAnsi"/>
-          <w:lang w:val="en-US"/>
-        </w:rPr>
-        <w:t xml:space="preserve">RandomSolarize(p=0.2, threshold=15): </w:t>
+          <w:b/>
+          <w:bCs/>
+          <w:lang w:val="en-US"/>
+        </w:rPr>
+        <w:t xml:space="preserve">3. </w:t>
+      </w:r>
+      <w:r>
+        <w:rPr>
+          <w:rFonts w:cstheme="minorHAnsi"/>
+          <w:b/>
+          <w:bCs/>
+          <w:lang w:val="en-US"/>
+        </w:rPr>
+        <w:t>RandomAutocontrast (p=0.2):</w:t>
+      </w:r>
+      <w:r>
+        <w:rPr>
+          <w:rFonts w:cstheme="minorHAnsi"/>
+          <w:lang w:val="en-US"/>
+        </w:rPr>
+        <w:t xml:space="preserve"> Improves the contrast in an image by scaling its pixel values. It can help emphasize features and shapes in clothing items, aiding the model to distinguish between different clothing items more effectively.</w:t>
+      </w:r>
+    </w:p>
+    <w:p>
+      <w:pPr>
+        <w:pStyle w:val="NoSpacing"/>
+        <w:rPr>
+          <w:rFonts w:cstheme="minorHAnsi"/>
+          <w:lang w:val="en-US"/>
+        </w:rPr>
+      </w:pPr>
+      <w:r>
+        <w:rPr>
+          <w:rFonts w:cstheme="minorHAnsi"/>
+          <w:b/>
+          <w:bCs/>
+          <w:lang w:val="en-US"/>
+        </w:rPr>
+        <w:t xml:space="preserve">4. </w:t>
+      </w:r>
+      <w:r>
+        <w:rPr>
+          <w:rFonts w:cstheme="minorHAnsi"/>
+          <w:b/>
+          <w:bCs/>
+          <w:lang w:val="en-US"/>
+        </w:rPr>
+        <w:t>RandomSolarize</w:t>
+      </w:r>
+      <w:r>
+        <w:rPr>
+          <w:rFonts w:cstheme="minorHAnsi"/>
+          <w:b/>
+          <w:bCs/>
+          <w:lang w:val="en-US"/>
+        </w:rPr>
+        <w:t xml:space="preserve"> </w:t>
+      </w:r>
+      <w:r>
+        <w:rPr>
+          <w:rFonts w:cstheme="minorHAnsi"/>
+          <w:b/>
+          <w:bCs/>
+          <w:lang w:val="en-US"/>
+        </w:rPr>
+        <w:t>(p=0.2, threshold=15):</w:t>
+      </w:r>
+      <w:r>
+        <w:rPr>
+          <w:rFonts w:cstheme="minorHAnsi"/>
+          <w:lang w:val="en-US"/>
+        </w:rPr>
+        <w:t xml:space="preserve"> </w:t>
       </w:r>
       <w:r>
         <w:rPr>
@@ -5069,23 +5421,69 @@
         <w:rPr>
           <w:rFonts w:cstheme="minorHAnsi"/>
         </w:rPr>
-        <w:t xml:space="preserve"> Provide t-SNE visualization of the fully connected layer before your output layer</w:t>
-      </w:r>
-    </w:p>
-    <w:p>
-      <w:pPr>
-        <w:pStyle w:val="NoSpacing"/>
-        <w:rPr>
-          <w:rFonts w:cstheme="minorHAnsi"/>
-          <w:lang w:val="en-US"/>
-        </w:rPr>
-      </w:pPr>
-      <w:r>
-        <w:rPr>
-          <w:rFonts w:cstheme="minorHAnsi"/>
-          <w:lang w:val="en-US"/>
-        </w:rPr>
-        <w:t>When plotting a t-SNE visualization we can see the classes that lie closer together in 2D space to anticipate possible confusions in the network. From our plot we can see that classes such as sneakers and ankle boots have some areas of overlap as they are both footwear and look somewhat similar. The biggest confusions we can anticipate by looking at the 2D space are those relating to upper-body clothing. Classes like shirt, coat, t-shirt, dress, and pullover have a big area of overlap. We would expect shirts, being very sparse in that space of classes, to be one of the difficult classes to classify. Looking at the confusion matrices after our training and evaluation reported in previous sections, we can see that this is the case, with shirts being confused for other classes like t-shirts.</w:t>
+        <w:t xml:space="preserve"> </w:t>
+      </w:r>
+      <w:r>
+        <w:rPr>
+          <w:rFonts w:cstheme="minorHAnsi"/>
+          <w:lang w:val="en-US"/>
+        </w:rPr>
+        <w:t>«</w:t>
+      </w:r>
+      <w:r>
+        <w:rPr>
+          <w:rFonts w:cstheme="minorHAnsi"/>
+          <w:i/>
+          <w:iCs/>
+        </w:rPr>
+        <w:t>Provide t-SNE visualization of the fully connected layer before your output layer</w:t>
+      </w:r>
+      <w:r>
+        <w:rPr>
+          <w:rFonts w:cstheme="minorHAnsi"/>
+          <w:i/>
+          <w:iCs/>
+          <w:lang w:val="en-US"/>
+        </w:rPr>
+        <w:t>»</w:t>
+      </w:r>
+    </w:p>
+    <w:p>
+      <w:pPr>
+        <w:pStyle w:val="NoSpacing"/>
+        <w:rPr>
+          <w:rFonts w:cstheme="minorHAnsi"/>
+          <w:lang w:val="en-US"/>
+        </w:rPr>
+      </w:pPr>
+      <w:r>
+        <w:rPr>
+          <w:rFonts w:cstheme="minorHAnsi"/>
+          <w:lang w:val="en-US"/>
+        </w:rPr>
+        <w:t xml:space="preserve">When plotting a t-SNE visualization we can see the classes that lie closer together in 2D space to anticipate possible confusions in the network. From our plot we can see that classes such as sneakers and ankle boots have some areas of overlap as they are both footwear and look somewhat similar. The biggest confusions we can anticipate by looking at the 2D space are those relating to upper-body clothing. Classes like shirt, coat, t-shirt, dress, and pullover have a big area of overlap. We would expect shirts, being very sparse in that space of classes, to be one of the difficult classes </w:t>
+      </w:r>
+      <w:r>
+        <w:rPr>
+          <w:rFonts w:cstheme="minorHAnsi"/>
+          <w:lang w:val="en-US"/>
+        </w:rPr>
+        <w:lastRenderedPageBreak/>
+        <w:t xml:space="preserve">to classify. Looking at the confusion matrices after our training and evaluation reported in previous sections, we can see that this is the case, with shirts being confused for other classes </w:t>
+      </w:r>
+      <w:r>
+        <w:rPr>
+          <w:rFonts w:cstheme="minorHAnsi"/>
+          <w:lang w:val="en-US"/>
+        </w:rPr>
+        <w:t>like T</w:t>
+      </w:r>
+      <w:r>
+        <w:rPr>
+          <w:rFonts w:cstheme="minorHAnsi"/>
+          <w:lang w:val="en-US"/>
+        </w:rPr>
+        <w:t>-shirts.</w:t>
       </w:r>
     </w:p>
     <w:p>
@@ -5101,7 +5499,6 @@
         <w:rPr>
           <w:noProof/>
         </w:rPr>
-        <w:lastRenderedPageBreak/>
         <w:drawing>
           <wp:inline distT="0" distB="0" distL="0" distR="0" wp14:anchorId="181090BE" wp14:editId="51E944A1">
             <wp:extent cx="5731510" cy="3618230"/>
@@ -5283,23 +5680,167 @@
           <w:rFonts w:cstheme="minorHAnsi"/>
           <w:lang w:val="en-US"/>
         </w:rPr>
-        <w:t xml:space="preserve"> TensorBoard tracking and visualization of live model performance</w:t>
-      </w:r>
-    </w:p>
-    <w:p>
-      <w:pPr>
-        <w:pStyle w:val="NoSpacing"/>
-        <w:rPr>
-          <w:rFonts w:cstheme="minorHAnsi"/>
-          <w:lang w:val="en-US"/>
-        </w:rPr>
-      </w:pPr>
-      <w:r>
-        <w:rPr>
-          <w:rFonts w:cstheme="minorHAnsi"/>
-          <w:lang w:val="en-US"/>
-        </w:rPr>
-        <w:t xml:space="preserve">We came up with an additional choice task of visualizing and comparing the live performance of our models using the TensorBoard toolkit. TensorBoard provides an interactive dashboard for visualizing various metrics, such as training and validation loss and accuracy, in real-time. This visualization is achieved using the SummaryWriter class from torch.utils.tensorboard. SummaryWriter facilitates the logging of these metrics during the model's training process. It creates logs that TensorBoard reads and displays in a graph format on a browser interface. These logs are generated each epoch, recording important statistics like accuracy and loss, and are stored in a designated directory. By tracking these metrics over time, TensorBoard allows us to monitor the model's learning progression and adjust strategies if needed, directly from the browser. For each of our five models, we used the same SummaryWriter instance, allowing us to overlay and compare these key metrics across all models on a unified set of graphs. </w:t>
+        <w:t xml:space="preserve"> </w:t>
+      </w:r>
+      <w:proofErr w:type="spellStart"/>
+      <w:r>
+        <w:rPr>
+          <w:rFonts w:cstheme="minorHAnsi"/>
+          <w:lang w:val="en-US"/>
+        </w:rPr>
+        <w:t>TensorBoard</w:t>
+      </w:r>
+      <w:proofErr w:type="spellEnd"/>
+      <w:r>
+        <w:rPr>
+          <w:rFonts w:cstheme="minorHAnsi"/>
+          <w:lang w:val="en-US"/>
+        </w:rPr>
+        <w:t xml:space="preserve"> tracking and visualization of live model performance</w:t>
+      </w:r>
+    </w:p>
+    <w:p>
+      <w:pPr>
+        <w:pStyle w:val="NoSpacing"/>
+        <w:rPr>
+          <w:rFonts w:cstheme="minorHAnsi"/>
+          <w:lang w:val="en-US"/>
+        </w:rPr>
+      </w:pPr>
+      <w:r>
+        <w:rPr>
+          <w:rFonts w:cstheme="minorHAnsi"/>
+          <w:lang w:val="en-US"/>
+        </w:rPr>
+        <w:t xml:space="preserve">We came up with an additional choice task of visualizing and comparing the live performance of our models using the </w:t>
+      </w:r>
+      <w:proofErr w:type="spellStart"/>
+      <w:r>
+        <w:rPr>
+          <w:rFonts w:cstheme="minorHAnsi"/>
+          <w:lang w:val="en-US"/>
+        </w:rPr>
+        <w:t>TensorBoard</w:t>
+      </w:r>
+      <w:proofErr w:type="spellEnd"/>
+      <w:r>
+        <w:rPr>
+          <w:rFonts w:cstheme="minorHAnsi"/>
+          <w:lang w:val="en-US"/>
+        </w:rPr>
+        <w:t xml:space="preserve"> toolkit. </w:t>
+      </w:r>
+      <w:proofErr w:type="spellStart"/>
+      <w:r>
+        <w:rPr>
+          <w:rFonts w:cstheme="minorHAnsi"/>
+          <w:lang w:val="en-US"/>
+        </w:rPr>
+        <w:t>TensorBoard</w:t>
+      </w:r>
+      <w:proofErr w:type="spellEnd"/>
+      <w:r>
+        <w:rPr>
+          <w:rFonts w:cstheme="minorHAnsi"/>
+          <w:lang w:val="en-US"/>
+        </w:rPr>
+        <w:t xml:space="preserve"> provides an interactive dashboard for visualizing various metrics, such as training and validation loss and accuracy, in real-time. This visualization is achieved using the </w:t>
+      </w:r>
+      <w:proofErr w:type="spellStart"/>
+      <w:r>
+        <w:rPr>
+          <w:rFonts w:cstheme="minorHAnsi"/>
+          <w:lang w:val="en-US"/>
+        </w:rPr>
+        <w:t>SummaryWriter</w:t>
+      </w:r>
+      <w:proofErr w:type="spellEnd"/>
+      <w:r>
+        <w:rPr>
+          <w:rFonts w:cstheme="minorHAnsi"/>
+          <w:lang w:val="en-US"/>
+        </w:rPr>
+        <w:t xml:space="preserve"> class from </w:t>
+      </w:r>
+      <w:proofErr w:type="spellStart"/>
+      <w:r>
+        <w:rPr>
+          <w:rFonts w:cstheme="minorHAnsi"/>
+          <w:lang w:val="en-US"/>
+        </w:rPr>
+        <w:t>torch.utils.tensorboard</w:t>
+      </w:r>
+      <w:proofErr w:type="spellEnd"/>
+      <w:r>
+        <w:rPr>
+          <w:rFonts w:cstheme="minorHAnsi"/>
+          <w:lang w:val="en-US"/>
+        </w:rPr>
+        <w:t xml:space="preserve">. </w:t>
+      </w:r>
+      <w:proofErr w:type="spellStart"/>
+      <w:r>
+        <w:rPr>
+          <w:rFonts w:cstheme="minorHAnsi"/>
+          <w:lang w:val="en-US"/>
+        </w:rPr>
+        <w:t>SummaryWriter</w:t>
+      </w:r>
+      <w:proofErr w:type="spellEnd"/>
+      <w:r>
+        <w:rPr>
+          <w:rFonts w:cstheme="minorHAnsi"/>
+          <w:lang w:val="en-US"/>
+        </w:rPr>
+        <w:t xml:space="preserve"> facilitates the logging of these metrics during the model's training process. It creates logs that </w:t>
+      </w:r>
+      <w:proofErr w:type="spellStart"/>
+      <w:r>
+        <w:rPr>
+          <w:rFonts w:cstheme="minorHAnsi"/>
+          <w:lang w:val="en-US"/>
+        </w:rPr>
+        <w:t>TensorBoard</w:t>
+      </w:r>
+      <w:proofErr w:type="spellEnd"/>
+      <w:r>
+        <w:rPr>
+          <w:rFonts w:cstheme="minorHAnsi"/>
+          <w:lang w:val="en-US"/>
+        </w:rPr>
+        <w:t xml:space="preserve"> reads and displays in a graph format on a browser interface. These logs are generated each epoch, recording important statistics like accuracy and loss, and are stored in a designated directory. By tracking these metrics over time, </w:t>
+      </w:r>
+      <w:proofErr w:type="spellStart"/>
+      <w:r>
+        <w:rPr>
+          <w:rFonts w:cstheme="minorHAnsi"/>
+          <w:lang w:val="en-US"/>
+        </w:rPr>
+        <w:t>TensorBoard</w:t>
+      </w:r>
+      <w:proofErr w:type="spellEnd"/>
+      <w:r>
+        <w:rPr>
+          <w:rFonts w:cstheme="minorHAnsi"/>
+          <w:lang w:val="en-US"/>
+        </w:rPr>
+        <w:t xml:space="preserve"> allows us to monitor the model's learning progression and adjust strategies if needed, directly from the browser. For each of our five models, we used the same </w:t>
+      </w:r>
+      <w:proofErr w:type="spellStart"/>
+      <w:r>
+        <w:rPr>
+          <w:rFonts w:cstheme="minorHAnsi"/>
+          <w:lang w:val="en-US"/>
+        </w:rPr>
+        <w:t>SummaryWriter</w:t>
+      </w:r>
+      <w:proofErr w:type="spellEnd"/>
+      <w:r>
+        <w:rPr>
+          <w:rFonts w:cstheme="minorHAnsi"/>
+          <w:lang w:val="en-US"/>
+        </w:rPr>
+        <w:t xml:space="preserve"> instance, allowing us to overlay and compare these key metrics across all models on a unified set of graphs. </w:t>
       </w:r>
       <w:r>
         <w:rPr>
@@ -5327,7 +5868,15 @@
           <w:rFonts w:cstheme="minorHAnsi"/>
           <w:lang w:val="en-US"/>
         </w:rPr>
-        <w:t xml:space="preserve"> the update arrow at the top right corner of Tensorboard's interface.</w:t>
+        <w:t xml:space="preserve"> </w:t>
+      </w:r>
+      <w:r>
+        <w:rPr>
+          <w:rFonts w:cstheme="minorHAnsi"/>
+          <w:lang w:val="en-US"/>
+        </w:rPr>
+        <w:lastRenderedPageBreak/>
+        <w:t>the update arrow at the top right corner of Tensorboard's interface.</w:t>
       </w:r>
       <w:r>
         <w:rPr>
@@ -5366,7 +5915,6 @@
         <w:rPr>
           <w:noProof/>
         </w:rPr>
-        <w:lastRenderedPageBreak/>
         <w:drawing>
           <wp:inline distT="0" distB="0" distL="0" distR="0" wp14:anchorId="0B507B1F" wp14:editId="6720DD62">
             <wp:extent cx="5731510" cy="4291330"/>
@@ -5486,8 +6034,186 @@
 </file>
 
 <file path=word/numbering.xml><?xml version="1.0" encoding="utf-8"?>
-<w:numbering xmlns:wpc="http://schemas.microsoft.com/office/word/2010/wordprocessingCanvas" xmlns:cx="http://schemas.microsoft.com/office/drawing/2014/chartex" xmlns:cx1="http://schemas.microsoft.com/office/drawing/2015/9/8/chartex" xmlns:cx2="http://schemas.microsoft.com/office/drawing/2015/10/21/chartex" xmlns:cx3="http://schemas.microsoft.com/office/drawing/2016/5/9/chartex" xmlns:cx4="http://schemas.microsoft.com/office/drawing/2016/5/10/chartex" xmlns:cx5="http://schemas.microsoft.com/office/drawing/2016/5/11/chartex" xmlns:cx6="http://schemas.microsoft.com/office/drawing/2016/5/12/chartex" xmlns:cx7="http://schemas.microsoft.com/office/drawing/2016/5/13/chartex" xmlns:cx8="http://schemas.microsoft.com/office/drawing/2016/5/14/chartex" xmlns:mc="http://schemas.openxmlformats.org/markup-compatibility/2006" xmlns:aink="http://schemas.microsoft.com/office/drawing/2016/ink" xmlns:am3d="http://schemas.microsoft.com/office/drawing/2017/model3d" xmlns:o="urn:schemas-microsoft-com:office:office" xmlns:oel="http://schemas.microsoft.com/office/2019/extlst" xmlns:r="http://schemas.openxmlformats.org/officeDocument/2006/relationships" xmlns:m="http://schemas.openxmlformats.org/officeDocument/2006/math" xmlns:v="urn:schemas-microsoft-com:vml" xmlns:wp14="http://schemas.microsoft.com/office/word/2010/wordprocessingDrawing" xmlns:wp="http://schemas.openxmlformats.org/drawingml/2006/wordprocessingDrawing" xmlns:w10="urn:schemas-microsoft-com:office:word" xmlns:w="http://schemas.openxmlformats.org/wordprocessingml/2006/main" xmlns:w14="http://schemas.microsoft.com/office/word/2010/wordml" xmlns:w15="http://schemas.microsoft.com/office/word/2012/wordml" xmlns:w16cex="http://schemas.microsoft.com/office/word/2018/wordml/cex" xmlns:w16cid="http://schemas.microsoft.com/office/word/2016/wordml/cid" xmlns:w16="http://schemas.microsoft.com/office/word/2018/wordml" xmlns:w16sdtdh="http://schemas.microsoft.com/office/word/2020/wordml/sdtdatahash" xmlns:w16se="http://schemas.microsoft.com/office/word/2015/wordml/symex" xmlns:wpg="http://schemas.microsoft.com/office/word/2010/wordprocessingGroup" xmlns:wpi="http://schemas.microsoft.com/office/word/2010/wordprocessingInk" xmlns:wne="http://schemas.microsoft.com/office/word/2006/wordml" xmlns:wps="http://schemas.microsoft.com/office/word/2010/wordprocessingShape" mc:Ignorable="w14 w15 w16se w16cid w16 w16cex w16sdtdh wp14">
+<w:numbering xmlns:wpc="http://schemas.microsoft.com/office/word/2010/wordprocessingCanvas" xmlns:cx="http://schemas.microsoft.com/office/drawing/2014/chartex" xmlns:cx1="http://schemas.microsoft.com/office/drawing/2015/9/8/chartex" xmlns:cx2="http://schemas.microsoft.com/office/drawing/2015/10/21/chartex" xmlns:cx3="http://schemas.microsoft.com/office/drawing/2016/5/9/chartex" xmlns:cx4="http://schemas.microsoft.com/office/drawing/2016/5/10/chartex" xmlns:cx5="http://schemas.microsoft.com/office/drawing/2016/5/11/chartex" xmlns:cx6="http://schemas.microsoft.com/office/drawing/2016/5/12/chartex" xmlns:cx7="http://schemas.microsoft.com/office/drawing/2016/5/13/chartex" xmlns:cx8="http://schemas.microsoft.com/office/drawing/2016/5/14/chartex" xmlns:mc="http://schemas.openxmlformats.org/markup-compatibility/2006" xmlns:aink="http://schemas.microsoft.com/office/drawing/2016/ink" xmlns:am3d="http://schemas.microsoft.com/office/drawing/2017/model3d" xmlns:o="urn:schemas-microsoft-com:office:office" xmlns:oel="http://schemas.microsoft.com/office/2019/extlst" xmlns:r="http://schemas.openxmlformats.org/officeDocument/2006/relationships" xmlns:m="http://schemas.openxmlformats.org/officeDocument/2006/math" xmlns:v="urn:schemas-microsoft-com:vml" xmlns:wp14="http://schemas.microsoft.com/office/word/2010/wordprocessingDrawing" xmlns:wp="http://schemas.openxmlformats.org/drawingml/2006/wordprocessingDrawing" xmlns:w10="urn:schemas-microsoft-com:office:word" xmlns:w="http://schemas.openxmlformats.org/wordprocessingml/2006/main" xmlns:w14="http://schemas.microsoft.com/office/word/2010/wordml" xmlns:w15="http://schemas.microsoft.com/office/word/2012/wordml" xmlns:w16cex="http://schemas.microsoft.com/office/word/2018/wordml/cex" xmlns:w16cid="http://schemas.microsoft.com/office/word/2016/wordml/cid" xmlns:w16="http://schemas.microsoft.com/office/word/2018/wordml" xmlns:w16du="http://schemas.microsoft.com/office/word/2023/wordml/word16du" xmlns:w16sdtdh="http://schemas.microsoft.com/office/word/2020/wordml/sdtdatahash" xmlns:w16se="http://schemas.microsoft.com/office/word/2015/wordml/symex" xmlns:wpg="http://schemas.microsoft.com/office/word/2010/wordprocessingGroup" xmlns:wpi="http://schemas.microsoft.com/office/word/2010/wordprocessingInk" xmlns:wne="http://schemas.microsoft.com/office/word/2006/wordml" xmlns:wps="http://schemas.microsoft.com/office/word/2010/wordprocessingShape" mc:Ignorable="w14 w15 w16se w16cid w16 w16cex w16sdtdh w16du wp14">
   <w:abstractNum w:abstractNumId="0" w15:restartNumberingAfterBreak="0">
+    <w:nsid w:val="16B0037F"/>
+    <w:multiLevelType w:val="hybridMultilevel"/>
+    <w:tmpl w:val="A2A88C22"/>
+    <w:lvl w:ilvl="0" w:tplc="0409000F">
+      <w:start w:val="1"/>
+      <w:numFmt w:val="decimal"/>
+      <w:lvlText w:val="%1."/>
+      <w:lvlJc w:val="left"/>
+      <w:pPr>
+        <w:ind w:left="720" w:hanging="360"/>
+      </w:pPr>
+      <w:rPr>
+        <w:rFonts w:hint="default"/>
+      </w:rPr>
+    </w:lvl>
+    <w:lvl w:ilvl="1" w:tplc="04090019" w:tentative="1">
+      <w:start w:val="1"/>
+      <w:numFmt w:val="lowerLetter"/>
+      <w:lvlText w:val="%2."/>
+      <w:lvlJc w:val="left"/>
+      <w:pPr>
+        <w:ind w:left="1440" w:hanging="360"/>
+      </w:pPr>
+    </w:lvl>
+    <w:lvl w:ilvl="2" w:tplc="0409001B" w:tentative="1">
+      <w:start w:val="1"/>
+      <w:numFmt w:val="lowerRoman"/>
+      <w:lvlText w:val="%3."/>
+      <w:lvlJc w:val="right"/>
+      <w:pPr>
+        <w:ind w:left="2160" w:hanging="180"/>
+      </w:pPr>
+    </w:lvl>
+    <w:lvl w:ilvl="3" w:tplc="0409000F" w:tentative="1">
+      <w:start w:val="1"/>
+      <w:numFmt w:val="decimal"/>
+      <w:lvlText w:val="%4."/>
+      <w:lvlJc w:val="left"/>
+      <w:pPr>
+        <w:ind w:left="2880" w:hanging="360"/>
+      </w:pPr>
+    </w:lvl>
+    <w:lvl w:ilvl="4" w:tplc="04090019" w:tentative="1">
+      <w:start w:val="1"/>
+      <w:numFmt w:val="lowerLetter"/>
+      <w:lvlText w:val="%5."/>
+      <w:lvlJc w:val="left"/>
+      <w:pPr>
+        <w:ind w:left="3600" w:hanging="360"/>
+      </w:pPr>
+    </w:lvl>
+    <w:lvl w:ilvl="5" w:tplc="0409001B" w:tentative="1">
+      <w:start w:val="1"/>
+      <w:numFmt w:val="lowerRoman"/>
+      <w:lvlText w:val="%6."/>
+      <w:lvlJc w:val="right"/>
+      <w:pPr>
+        <w:ind w:left="4320" w:hanging="180"/>
+      </w:pPr>
+    </w:lvl>
+    <w:lvl w:ilvl="6" w:tplc="0409000F" w:tentative="1">
+      <w:start w:val="1"/>
+      <w:numFmt w:val="decimal"/>
+      <w:lvlText w:val="%7."/>
+      <w:lvlJc w:val="left"/>
+      <w:pPr>
+        <w:ind w:left="5040" w:hanging="360"/>
+      </w:pPr>
+    </w:lvl>
+    <w:lvl w:ilvl="7" w:tplc="04090019" w:tentative="1">
+      <w:start w:val="1"/>
+      <w:numFmt w:val="lowerLetter"/>
+      <w:lvlText w:val="%8."/>
+      <w:lvlJc w:val="left"/>
+      <w:pPr>
+        <w:ind w:left="5760" w:hanging="360"/>
+      </w:pPr>
+    </w:lvl>
+    <w:lvl w:ilvl="8" w:tplc="0409001B" w:tentative="1">
+      <w:start w:val="1"/>
+      <w:numFmt w:val="lowerRoman"/>
+      <w:lvlText w:val="%9."/>
+      <w:lvlJc w:val="right"/>
+      <w:pPr>
+        <w:ind w:left="6480" w:hanging="180"/>
+      </w:pPr>
+    </w:lvl>
+  </w:abstractNum>
+  <w:abstractNum w:abstractNumId="1" w15:restartNumberingAfterBreak="0">
+    <w:nsid w:val="48924CDB"/>
+    <w:multiLevelType w:val="hybridMultilevel"/>
+    <w:tmpl w:val="746840F8"/>
+    <w:lvl w:ilvl="0" w:tplc="0409000F">
+      <w:start w:val="1"/>
+      <w:numFmt w:val="decimal"/>
+      <w:lvlText w:val="%1."/>
+      <w:lvlJc w:val="left"/>
+      <w:pPr>
+        <w:ind w:left="720" w:hanging="360"/>
+      </w:pPr>
+      <w:rPr>
+        <w:rFonts w:hint="default"/>
+      </w:rPr>
+    </w:lvl>
+    <w:lvl w:ilvl="1" w:tplc="04090019" w:tentative="1">
+      <w:start w:val="1"/>
+      <w:numFmt w:val="lowerLetter"/>
+      <w:lvlText w:val="%2."/>
+      <w:lvlJc w:val="left"/>
+      <w:pPr>
+        <w:ind w:left="1440" w:hanging="360"/>
+      </w:pPr>
+    </w:lvl>
+    <w:lvl w:ilvl="2" w:tplc="0409001B" w:tentative="1">
+      <w:start w:val="1"/>
+      <w:numFmt w:val="lowerRoman"/>
+      <w:lvlText w:val="%3."/>
+      <w:lvlJc w:val="right"/>
+      <w:pPr>
+        <w:ind w:left="2160" w:hanging="180"/>
+      </w:pPr>
+    </w:lvl>
+    <w:lvl w:ilvl="3" w:tplc="0409000F" w:tentative="1">
+      <w:start w:val="1"/>
+      <w:numFmt w:val="decimal"/>
+      <w:lvlText w:val="%4."/>
+      <w:lvlJc w:val="left"/>
+      <w:pPr>
+        <w:ind w:left="2880" w:hanging="360"/>
+      </w:pPr>
+    </w:lvl>
+    <w:lvl w:ilvl="4" w:tplc="04090019" w:tentative="1">
+      <w:start w:val="1"/>
+      <w:numFmt w:val="lowerLetter"/>
+      <w:lvlText w:val="%5."/>
+      <w:lvlJc w:val="left"/>
+      <w:pPr>
+        <w:ind w:left="3600" w:hanging="360"/>
+      </w:pPr>
+    </w:lvl>
+    <w:lvl w:ilvl="5" w:tplc="0409001B" w:tentative="1">
+      <w:start w:val="1"/>
+      <w:numFmt w:val="lowerRoman"/>
+      <w:lvlText w:val="%6."/>
+      <w:lvlJc w:val="right"/>
+      <w:pPr>
+        <w:ind w:left="4320" w:hanging="180"/>
+      </w:pPr>
+    </w:lvl>
+    <w:lvl w:ilvl="6" w:tplc="0409000F" w:tentative="1">
+      <w:start w:val="1"/>
+      <w:numFmt w:val="decimal"/>
+      <w:lvlText w:val="%7."/>
+      <w:lvlJc w:val="left"/>
+      <w:pPr>
+        <w:ind w:left="5040" w:hanging="360"/>
+      </w:pPr>
+    </w:lvl>
+    <w:lvl w:ilvl="7" w:tplc="04090019" w:tentative="1">
+      <w:start w:val="1"/>
+      <w:numFmt w:val="lowerLetter"/>
+      <w:lvlText w:val="%8."/>
+      <w:lvlJc w:val="left"/>
+      <w:pPr>
+        <w:ind w:left="5760" w:hanging="360"/>
+      </w:pPr>
+    </w:lvl>
+    <w:lvl w:ilvl="8" w:tplc="0409001B" w:tentative="1">
+      <w:start w:val="1"/>
+      <w:numFmt w:val="lowerRoman"/>
+      <w:lvlText w:val="%9."/>
+      <w:lvlJc w:val="right"/>
+      <w:pPr>
+        <w:ind w:left="6480" w:hanging="180"/>
+      </w:pPr>
+    </w:lvl>
+  </w:abstractNum>
+  <w:abstractNum w:abstractNumId="2" w15:restartNumberingAfterBreak="0">
     <w:nsid w:val="68723022"/>
     <w:multiLevelType w:val="multilevel"/>
     <w:tmpl w:val="821CE4F8"/>
@@ -5600,14 +6326,228 @@
       </w:pPr>
     </w:lvl>
   </w:abstractNum>
+  <w:abstractNum w:abstractNumId="3" w15:restartNumberingAfterBreak="0">
+    <w:nsid w:val="71773B03"/>
+    <w:multiLevelType w:val="hybridMultilevel"/>
+    <w:tmpl w:val="2AD0F3F0"/>
+    <w:lvl w:ilvl="0" w:tplc="B9B6219E">
+      <w:start w:val="1"/>
+      <w:numFmt w:val="bullet"/>
+      <w:lvlText w:val="-"/>
+      <w:lvlJc w:val="left"/>
+      <w:pPr>
+        <w:ind w:left="720" w:hanging="360"/>
+      </w:pPr>
+      <w:rPr>
+        <w:rFonts w:ascii="Calibri" w:eastAsiaTheme="minorHAnsi" w:hAnsi="Calibri" w:cs="Calibri" w:hint="default"/>
+      </w:rPr>
+    </w:lvl>
+    <w:lvl w:ilvl="1" w:tplc="04090003" w:tentative="1">
+      <w:start w:val="1"/>
+      <w:numFmt w:val="bullet"/>
+      <w:lvlText w:val="o"/>
+      <w:lvlJc w:val="left"/>
+      <w:pPr>
+        <w:ind w:left="1440" w:hanging="360"/>
+      </w:pPr>
+      <w:rPr>
+        <w:rFonts w:ascii="Courier New" w:hAnsi="Courier New" w:cs="Courier New" w:hint="default"/>
+      </w:rPr>
+    </w:lvl>
+    <w:lvl w:ilvl="2" w:tplc="04090005" w:tentative="1">
+      <w:start w:val="1"/>
+      <w:numFmt w:val="bullet"/>
+      <w:lvlText w:val=""/>
+      <w:lvlJc w:val="left"/>
+      <w:pPr>
+        <w:ind w:left="2160" w:hanging="360"/>
+      </w:pPr>
+      <w:rPr>
+        <w:rFonts w:ascii="Wingdings" w:hAnsi="Wingdings" w:hint="default"/>
+      </w:rPr>
+    </w:lvl>
+    <w:lvl w:ilvl="3" w:tplc="04090001" w:tentative="1">
+      <w:start w:val="1"/>
+      <w:numFmt w:val="bullet"/>
+      <w:lvlText w:val=""/>
+      <w:lvlJc w:val="left"/>
+      <w:pPr>
+        <w:ind w:left="2880" w:hanging="360"/>
+      </w:pPr>
+      <w:rPr>
+        <w:rFonts w:ascii="Symbol" w:hAnsi="Symbol" w:hint="default"/>
+      </w:rPr>
+    </w:lvl>
+    <w:lvl w:ilvl="4" w:tplc="04090003" w:tentative="1">
+      <w:start w:val="1"/>
+      <w:numFmt w:val="bullet"/>
+      <w:lvlText w:val="o"/>
+      <w:lvlJc w:val="left"/>
+      <w:pPr>
+        <w:ind w:left="3600" w:hanging="360"/>
+      </w:pPr>
+      <w:rPr>
+        <w:rFonts w:ascii="Courier New" w:hAnsi="Courier New" w:cs="Courier New" w:hint="default"/>
+      </w:rPr>
+    </w:lvl>
+    <w:lvl w:ilvl="5" w:tplc="04090005" w:tentative="1">
+      <w:start w:val="1"/>
+      <w:numFmt w:val="bullet"/>
+      <w:lvlText w:val=""/>
+      <w:lvlJc w:val="left"/>
+      <w:pPr>
+        <w:ind w:left="4320" w:hanging="360"/>
+      </w:pPr>
+      <w:rPr>
+        <w:rFonts w:ascii="Wingdings" w:hAnsi="Wingdings" w:hint="default"/>
+      </w:rPr>
+    </w:lvl>
+    <w:lvl w:ilvl="6" w:tplc="04090001" w:tentative="1">
+      <w:start w:val="1"/>
+      <w:numFmt w:val="bullet"/>
+      <w:lvlText w:val=""/>
+      <w:lvlJc w:val="left"/>
+      <w:pPr>
+        <w:ind w:left="5040" w:hanging="360"/>
+      </w:pPr>
+      <w:rPr>
+        <w:rFonts w:ascii="Symbol" w:hAnsi="Symbol" w:hint="default"/>
+      </w:rPr>
+    </w:lvl>
+    <w:lvl w:ilvl="7" w:tplc="04090003" w:tentative="1">
+      <w:start w:val="1"/>
+      <w:numFmt w:val="bullet"/>
+      <w:lvlText w:val="o"/>
+      <w:lvlJc w:val="left"/>
+      <w:pPr>
+        <w:ind w:left="5760" w:hanging="360"/>
+      </w:pPr>
+      <w:rPr>
+        <w:rFonts w:ascii="Courier New" w:hAnsi="Courier New" w:cs="Courier New" w:hint="default"/>
+      </w:rPr>
+    </w:lvl>
+    <w:lvl w:ilvl="8" w:tplc="04090005" w:tentative="1">
+      <w:start w:val="1"/>
+      <w:numFmt w:val="bullet"/>
+      <w:lvlText w:val=""/>
+      <w:lvlJc w:val="left"/>
+      <w:pPr>
+        <w:ind w:left="6480" w:hanging="360"/>
+      </w:pPr>
+      <w:rPr>
+        <w:rFonts w:ascii="Wingdings" w:hAnsi="Wingdings" w:hint="default"/>
+      </w:rPr>
+    </w:lvl>
+  </w:abstractNum>
+  <w:abstractNum w:abstractNumId="4" w15:restartNumberingAfterBreak="0">
+    <w:nsid w:val="751F04E6"/>
+    <w:multiLevelType w:val="hybridMultilevel"/>
+    <w:tmpl w:val="0FB4EE86"/>
+    <w:lvl w:ilvl="0" w:tplc="0409000F">
+      <w:start w:val="1"/>
+      <w:numFmt w:val="decimal"/>
+      <w:lvlText w:val="%1."/>
+      <w:lvlJc w:val="left"/>
+      <w:pPr>
+        <w:ind w:left="720" w:hanging="360"/>
+      </w:pPr>
+      <w:rPr>
+        <w:rFonts w:hint="default"/>
+      </w:rPr>
+    </w:lvl>
+    <w:lvl w:ilvl="1" w:tplc="04090019" w:tentative="1">
+      <w:start w:val="1"/>
+      <w:numFmt w:val="lowerLetter"/>
+      <w:lvlText w:val="%2."/>
+      <w:lvlJc w:val="left"/>
+      <w:pPr>
+        <w:ind w:left="1440" w:hanging="360"/>
+      </w:pPr>
+    </w:lvl>
+    <w:lvl w:ilvl="2" w:tplc="0409001B" w:tentative="1">
+      <w:start w:val="1"/>
+      <w:numFmt w:val="lowerRoman"/>
+      <w:lvlText w:val="%3."/>
+      <w:lvlJc w:val="right"/>
+      <w:pPr>
+        <w:ind w:left="2160" w:hanging="180"/>
+      </w:pPr>
+    </w:lvl>
+    <w:lvl w:ilvl="3" w:tplc="0409000F" w:tentative="1">
+      <w:start w:val="1"/>
+      <w:numFmt w:val="decimal"/>
+      <w:lvlText w:val="%4."/>
+      <w:lvlJc w:val="left"/>
+      <w:pPr>
+        <w:ind w:left="2880" w:hanging="360"/>
+      </w:pPr>
+    </w:lvl>
+    <w:lvl w:ilvl="4" w:tplc="04090019" w:tentative="1">
+      <w:start w:val="1"/>
+      <w:numFmt w:val="lowerLetter"/>
+      <w:lvlText w:val="%5."/>
+      <w:lvlJc w:val="left"/>
+      <w:pPr>
+        <w:ind w:left="3600" w:hanging="360"/>
+      </w:pPr>
+    </w:lvl>
+    <w:lvl w:ilvl="5" w:tplc="0409001B" w:tentative="1">
+      <w:start w:val="1"/>
+      <w:numFmt w:val="lowerRoman"/>
+      <w:lvlText w:val="%6."/>
+      <w:lvlJc w:val="right"/>
+      <w:pPr>
+        <w:ind w:left="4320" w:hanging="180"/>
+      </w:pPr>
+    </w:lvl>
+    <w:lvl w:ilvl="6" w:tplc="0409000F" w:tentative="1">
+      <w:start w:val="1"/>
+      <w:numFmt w:val="decimal"/>
+      <w:lvlText w:val="%7."/>
+      <w:lvlJc w:val="left"/>
+      <w:pPr>
+        <w:ind w:left="5040" w:hanging="360"/>
+      </w:pPr>
+    </w:lvl>
+    <w:lvl w:ilvl="7" w:tplc="04090019" w:tentative="1">
+      <w:start w:val="1"/>
+      <w:numFmt w:val="lowerLetter"/>
+      <w:lvlText w:val="%8."/>
+      <w:lvlJc w:val="left"/>
+      <w:pPr>
+        <w:ind w:left="5760" w:hanging="360"/>
+      </w:pPr>
+    </w:lvl>
+    <w:lvl w:ilvl="8" w:tplc="0409001B" w:tentative="1">
+      <w:start w:val="1"/>
+      <w:numFmt w:val="lowerRoman"/>
+      <w:lvlText w:val="%9."/>
+      <w:lvlJc w:val="right"/>
+      <w:pPr>
+        <w:ind w:left="6480" w:hanging="180"/>
+      </w:pPr>
+    </w:lvl>
+  </w:abstractNum>
   <w:num w:numId="1" w16cid:durableId="1375496544">
+    <w:abstractNumId w:val="2"/>
+  </w:num>
+  <w:num w:numId="2" w16cid:durableId="2081514784">
     <w:abstractNumId w:val="0"/>
+  </w:num>
+  <w:num w:numId="3" w16cid:durableId="1856574159">
+    <w:abstractNumId w:val="1"/>
+  </w:num>
+  <w:num w:numId="4" w16cid:durableId="977077504">
+    <w:abstractNumId w:val="4"/>
+  </w:num>
+  <w:num w:numId="5" w16cid:durableId="1435782054">
+    <w:abstractNumId w:val="3"/>
   </w:num>
 </w:numbering>
 </file>
 
 <file path=word/styles.xml><?xml version="1.0" encoding="utf-8"?>
-<w:styles xmlns:mc="http://schemas.openxmlformats.org/markup-compatibility/2006" xmlns:r="http://schemas.openxmlformats.org/officeDocument/2006/relationships" xmlns:w="http://schemas.openxmlformats.org/wordprocessingml/2006/main" xmlns:w14="http://schemas.microsoft.com/office/word/2010/wordml" xmlns:w15="http://schemas.microsoft.com/office/word/2012/wordml" xmlns:w16cex="http://schemas.microsoft.com/office/word/2018/wordml/cex" xmlns:w16cid="http://schemas.microsoft.com/office/word/2016/wordml/cid" xmlns:w16="http://schemas.microsoft.com/office/word/2018/wordml" xmlns:w16sdtdh="http://schemas.microsoft.com/office/word/2020/wordml/sdtdatahash" xmlns:w16se="http://schemas.microsoft.com/office/word/2015/wordml/symex" mc:Ignorable="w14 w15 w16se w16cid w16 w16cex w16sdtdh">
+<w:styles xmlns:mc="http://schemas.openxmlformats.org/markup-compatibility/2006" xmlns:r="http://schemas.openxmlformats.org/officeDocument/2006/relationships" xmlns:w="http://schemas.openxmlformats.org/wordprocessingml/2006/main" xmlns:w14="http://schemas.microsoft.com/office/word/2010/wordml" xmlns:w15="http://schemas.microsoft.com/office/word/2012/wordml" xmlns:w16cex="http://schemas.microsoft.com/office/word/2018/wordml/cex" xmlns:w16cid="http://schemas.microsoft.com/office/word/2016/wordml/cid" xmlns:w16="http://schemas.microsoft.com/office/word/2018/wordml" xmlns:w16du="http://schemas.microsoft.com/office/word/2023/wordml/word16du" xmlns:w16sdtdh="http://schemas.microsoft.com/office/word/2020/wordml/sdtdatahash" xmlns:w16se="http://schemas.microsoft.com/office/word/2015/wordml/symex" mc:Ignorable="w14 w15 w16se w16cid w16 w16cex w16sdtdh w16du">
   <w:docDefaults>
     <w:rPrDefault>
       <w:rPr>

</xml_diff>